<commit_message>
modified:   Proposal.docx 	deleted:    ~$oposal.docx
</commit_message>
<xml_diff>
--- a/Proposal.docx
+++ b/Proposal.docx
@@ -4,905 +4,834 @@
   <w:body>
     <w:p>
       <w:pPr>
-        <w:rPr>
-          <w:rFonts w:ascii="Arial" w:hAnsi="Arial" w:cs="Arial"/>
-          <w:b/>
-          <w:bCs/>
-          <w:sz w:val="28"/>
-          <w:szCs w:val="28"/>
+        <w:pStyle w:val="NormalWeb"/>
+        <w:rPr>
+          <w:color w:val="000000"/>
+          <w:lang w:val="en-US"/>
         </w:rPr>
       </w:pPr>
       <w:r>
         <w:rPr>
-          <w:rFonts w:ascii="Arial" w:hAnsi="Arial" w:cs="Arial"/>
-          <w:b/>
-          <w:bCs/>
-          <w:sz w:val="28"/>
-          <w:szCs w:val="28"/>
+          <w:rStyle w:val="Strong"/>
+          <w:rFonts w:eastAsiaTheme="majorEastAsia"/>
+          <w:color w:val="000000"/>
           <w:lang w:val="kk-KZ"/>
         </w:rPr>
         <w:br/>
       </w:r>
       <w:r>
         <w:rPr>
-          <w:rFonts w:ascii="Arial" w:hAnsi="Arial" w:cs="Arial"/>
-          <w:b/>
-          <w:bCs/>
-          <w:sz w:val="28"/>
-          <w:szCs w:val="28"/>
-          <w:lang w:val="en-GB"/>
+          <w:rStyle w:val="Strong"/>
+          <w:rFonts w:eastAsiaTheme="majorEastAsia"/>
+          <w:color w:val="000000"/>
         </w:rPr>
         <w:t>Project Proposal: Timetable Management System</w:t>
       </w:r>
       <w:r>
         <w:rPr>
-          <w:rFonts w:ascii="Arial" w:hAnsi="Arial" w:cs="Arial"/>
-          <w:b/>
-          <w:bCs/>
-          <w:sz w:val="28"/>
-          <w:szCs w:val="28"/>
+          <w:rStyle w:val="Strong"/>
+          <w:rFonts w:eastAsiaTheme="majorEastAsia"/>
+          <w:color w:val="000000"/>
           <w:lang w:val="kk-KZ"/>
         </w:rPr>
         <w:t xml:space="preserve"> </w:t>
       </w:r>
       <w:r>
         <w:rPr>
-          <w:rFonts w:ascii="Arial" w:hAnsi="Arial" w:cs="Arial"/>
-          <w:b/>
-          <w:bCs/>
-          <w:sz w:val="28"/>
-          <w:szCs w:val="28"/>
+          <w:rStyle w:val="Strong"/>
+          <w:rFonts w:eastAsiaTheme="majorEastAsia"/>
+          <w:color w:val="000000"/>
+          <w:lang w:val="en-US"/>
         </w:rPr>
         <w:t>“</w:t>
       </w:r>
       <w:proofErr w:type="spellStart"/>
       <w:r>
         <w:rPr>
-          <w:rFonts w:ascii="Arial" w:hAnsi="Arial" w:cs="Arial"/>
-          <w:b/>
-          <w:bCs/>
-          <w:sz w:val="28"/>
-          <w:szCs w:val="28"/>
+          <w:rStyle w:val="Strong"/>
+          <w:rFonts w:eastAsiaTheme="majorEastAsia"/>
+          <w:color w:val="000000"/>
+          <w:lang w:val="en-US"/>
         </w:rPr>
         <w:t>Planify</w:t>
       </w:r>
       <w:proofErr w:type="spellEnd"/>
       <w:r>
         <w:rPr>
-          <w:rFonts w:ascii="Arial" w:hAnsi="Arial" w:cs="Arial"/>
-          <w:b/>
-          <w:bCs/>
-          <w:sz w:val="28"/>
-          <w:szCs w:val="28"/>
+          <w:rStyle w:val="Strong"/>
+          <w:rFonts w:eastAsiaTheme="majorEastAsia"/>
+          <w:color w:val="000000"/>
+          <w:lang w:val="en-US"/>
         </w:rPr>
         <w:t>”</w:t>
       </w:r>
     </w:p>
     <w:p>
       <w:pPr>
-        <w:rPr>
-          <w:rFonts w:ascii="Arial" w:hAnsi="Arial" w:cs="Arial"/>
-          <w:b/>
-          <w:bCs/>
-          <w:sz w:val="28"/>
-          <w:szCs w:val="28"/>
+        <w:pStyle w:val="NormalWeb"/>
+        <w:rPr>
+          <w:color w:val="000000"/>
+          <w:lang w:val="en-US"/>
         </w:rPr>
       </w:pPr>
       <w:r>
         <w:rPr>
-          <w:rFonts w:ascii="Arial" w:hAnsi="Arial" w:cs="Arial"/>
-          <w:b/>
-          <w:bCs/>
-          <w:sz w:val="28"/>
-          <w:szCs w:val="28"/>
-          <w:lang w:val="en-GB"/>
+          <w:rStyle w:val="Strong"/>
+          <w:rFonts w:eastAsiaTheme="majorEastAsia"/>
+          <w:color w:val="000000"/>
         </w:rPr>
         <w:t>Project Relevance</w:t>
       </w:r>
     </w:p>
     <w:p>
       <w:pPr>
-        <w:rPr>
-          <w:rFonts w:ascii="Arial" w:hAnsi="Arial" w:cs="Arial"/>
-          <w:b/>
-          <w:bCs/>
-          <w:sz w:val="28"/>
-          <w:szCs w:val="28"/>
-          <w:lang w:val="en-GB"/>
+        <w:pStyle w:val="NormalWeb"/>
+        <w:rPr>
+          <w:color w:val="000000"/>
         </w:rPr>
       </w:pPr>
       <w:r>
         <w:rPr>
-          <w:rFonts w:ascii="Arial" w:hAnsi="Arial" w:cs="Arial"/>
-          <w:b/>
-          <w:bCs/>
-          <w:sz w:val="28"/>
-          <w:szCs w:val="28"/>
-          <w:lang w:val="en-GB"/>
+          <w:color w:val="000000"/>
         </w:rPr>
         <w:t>Effective time management is essential in both professional and educational environments. With increasing complexity in scheduling, a reliable timetable management system can streamline operations, reduce conflicts, and improve productivity. This project addresses the challenges of manual scheduling and inefficient management by offering an intuitive digital solution. It is especially relevant for organizations, educational institutions, and teams aiming to optimize their workflows.</w:t>
       </w:r>
     </w:p>
     <w:p>
       <w:pPr>
-        <w:rPr>
-          <w:rFonts w:ascii="Arial" w:hAnsi="Arial" w:cs="Arial"/>
-          <w:b/>
-          <w:bCs/>
-          <w:sz w:val="28"/>
-          <w:szCs w:val="28"/>
-          <w:lang w:val="en-GB"/>
+        <w:pStyle w:val="NormalWeb"/>
+        <w:rPr>
+          <w:color w:val="000000"/>
         </w:rPr>
       </w:pPr>
       <w:r>
         <w:rPr>
-          <w:rFonts w:ascii="Arial" w:hAnsi="Arial" w:cs="Arial"/>
-          <w:b/>
-          <w:bCs/>
-          <w:sz w:val="28"/>
-          <w:szCs w:val="28"/>
-          <w:lang w:val="en-GB"/>
+          <w:color w:val="000000"/>
         </w:rPr>
         <w:t xml:space="preserve">Competitors such as Notion, </w:t>
       </w:r>
       <w:proofErr w:type="spellStart"/>
       <w:r>
         <w:rPr>
-          <w:rFonts w:ascii="Arial" w:hAnsi="Arial" w:cs="Arial"/>
-          <w:b/>
-          <w:bCs/>
-          <w:sz w:val="28"/>
-          <w:szCs w:val="28"/>
-          <w:lang w:val="en-GB"/>
+          <w:color w:val="000000"/>
         </w:rPr>
         <w:t>Bitrix</w:t>
       </w:r>
       <w:proofErr w:type="spellEnd"/>
       <w:r>
         <w:rPr>
-          <w:rFonts w:ascii="Arial" w:hAnsi="Arial" w:cs="Arial"/>
-          <w:b/>
-          <w:bCs/>
-          <w:sz w:val="28"/>
-          <w:szCs w:val="28"/>
-          <w:lang w:val="en-GB"/>
+          <w:color w:val="000000"/>
         </w:rPr>
         <w:t>, and WEEEK dominate the market, yet our proposed system introduces specialized features tailored to enhance usability and flexibility for users requiring robust timetable solutions. These include synchronized calendars, CRUD functionalities for users, tables, and teams, and customizable table templates, distinguishing our solution in the competitive landscape.</w:t>
       </w:r>
     </w:p>
     <w:p>
       <w:pPr>
-        <w:rPr>
-          <w:rFonts w:ascii="Arial" w:hAnsi="Arial" w:cs="Arial"/>
-          <w:b/>
-          <w:bCs/>
-          <w:sz w:val="28"/>
-          <w:szCs w:val="28"/>
-          <w:lang w:val="en-GB"/>
+        <w:pStyle w:val="NormalWeb"/>
+        <w:rPr>
+          <w:color w:val="000000"/>
         </w:rPr>
       </w:pPr>
       <w:r>
         <w:rPr>
-          <w:rFonts w:ascii="Arial" w:hAnsi="Arial" w:cs="Arial"/>
-          <w:b/>
-          <w:bCs/>
-          <w:sz w:val="28"/>
-          <w:szCs w:val="28"/>
-          <w:lang w:val="en-GB"/>
+          <w:rStyle w:val="Strong"/>
+          <w:rFonts w:eastAsiaTheme="majorEastAsia"/>
+          <w:color w:val="000000"/>
         </w:rPr>
         <w:t>Analysis of Competitors</w:t>
       </w:r>
     </w:p>
     <w:p>
       <w:pPr>
+        <w:pStyle w:val="NormalWeb"/>
         <w:numPr>
           <w:ilvl w:val="0"/>
-          <w:numId w:val="36"/>
+          <w:numId w:val="40"/>
         </w:numPr>
         <w:rPr>
-          <w:rFonts w:ascii="Arial" w:hAnsi="Arial" w:cs="Arial"/>
-          <w:b/>
-          <w:bCs/>
-          <w:sz w:val="28"/>
-          <w:szCs w:val="28"/>
-          <w:lang w:val="en-GB"/>
+          <w:color w:val="000000"/>
         </w:rPr>
       </w:pPr>
       <w:r>
         <w:rPr>
-          <w:rFonts w:ascii="Arial" w:hAnsi="Arial" w:cs="Arial"/>
-          <w:b/>
-          <w:bCs/>
-          <w:sz w:val="28"/>
-          <w:szCs w:val="28"/>
-          <w:lang w:val="en-GB"/>
-        </w:rPr>
-        <w:t>Notion: Renowned for its versatility and collaborative features, Notion offers extensive customization but lacks a dedicated timetable management focus, which can be overwhelming for users seeking straightforward solutions.</w:t>
+          <w:rStyle w:val="Strong"/>
+          <w:rFonts w:eastAsiaTheme="majorEastAsia"/>
+          <w:color w:val="000000"/>
+        </w:rPr>
+        <w:t>Notion:</w:t>
+      </w:r>
+      <w:r>
+        <w:rPr>
+          <w:rStyle w:val="apple-converted-space"/>
+          <w:rFonts w:eastAsiaTheme="majorEastAsia"/>
+          <w:color w:val="000000"/>
+        </w:rPr>
+        <w:t> </w:t>
+      </w:r>
+      <w:r>
+        <w:rPr>
+          <w:color w:val="000000"/>
+        </w:rPr>
+        <w:t>Renowned for its versatility and collaborative features, Notion offers extensive customization but lacks a dedicated timetable management focus, which can be overwhelming for users seeking straightforward solutions.</w:t>
       </w:r>
     </w:p>
     <w:p>
       <w:pPr>
+        <w:pStyle w:val="NormalWeb"/>
         <w:numPr>
           <w:ilvl w:val="0"/>
-          <w:numId w:val="36"/>
+          <w:numId w:val="40"/>
         </w:numPr>
         <w:rPr>
-          <w:rFonts w:ascii="Arial" w:hAnsi="Arial" w:cs="Arial"/>
-          <w:b/>
-          <w:bCs/>
-          <w:sz w:val="28"/>
-          <w:szCs w:val="28"/>
-          <w:lang w:val="en-GB"/>
+          <w:color w:val="000000"/>
         </w:rPr>
       </w:pPr>
       <w:proofErr w:type="spellStart"/>
       <w:r>
         <w:rPr>
-          <w:rFonts w:ascii="Arial" w:hAnsi="Arial" w:cs="Arial"/>
-          <w:b/>
-          <w:bCs/>
-          <w:sz w:val="28"/>
-          <w:szCs w:val="28"/>
-          <w:lang w:val="en-GB"/>
+          <w:rStyle w:val="Strong"/>
+          <w:rFonts w:eastAsiaTheme="majorEastAsia"/>
+          <w:color w:val="000000"/>
         </w:rPr>
         <w:t>Bitrix</w:t>
       </w:r>
       <w:proofErr w:type="spellEnd"/>
       <w:r>
         <w:rPr>
-          <w:rFonts w:ascii="Arial" w:hAnsi="Arial" w:cs="Arial"/>
-          <w:b/>
-          <w:bCs/>
-          <w:sz w:val="28"/>
-          <w:szCs w:val="28"/>
-          <w:lang w:val="en-GB"/>
-        </w:rPr>
-        <w:t>: Provides comprehensive business management tools, including task management and calendars, but its complexity and steep learning curve deter smaller organizations or individuals.</w:t>
+          <w:rStyle w:val="Strong"/>
+          <w:rFonts w:eastAsiaTheme="majorEastAsia"/>
+          <w:color w:val="000000"/>
+        </w:rPr>
+        <w:t>:</w:t>
+      </w:r>
+      <w:r>
+        <w:rPr>
+          <w:rStyle w:val="apple-converted-space"/>
+          <w:rFonts w:eastAsiaTheme="majorEastAsia"/>
+          <w:color w:val="000000"/>
+        </w:rPr>
+        <w:t> </w:t>
+      </w:r>
+      <w:r>
+        <w:rPr>
+          <w:color w:val="000000"/>
+        </w:rPr>
+        <w:t>Provides comprehensive business management tools, including task management and calendars, but its complexity and steep learning curve deter smaller organizations or individuals.</w:t>
       </w:r>
     </w:p>
     <w:p>
       <w:pPr>
+        <w:pStyle w:val="NormalWeb"/>
         <w:numPr>
           <w:ilvl w:val="0"/>
-          <w:numId w:val="36"/>
+          <w:numId w:val="40"/>
         </w:numPr>
         <w:rPr>
-          <w:rFonts w:ascii="Arial" w:hAnsi="Arial" w:cs="Arial"/>
-          <w:b/>
-          <w:bCs/>
-          <w:sz w:val="28"/>
-          <w:szCs w:val="28"/>
-          <w:lang w:val="en-GB"/>
+          <w:color w:val="000000"/>
         </w:rPr>
       </w:pPr>
       <w:r>
         <w:rPr>
-          <w:rFonts w:ascii="Arial" w:hAnsi="Arial" w:cs="Arial"/>
-          <w:b/>
-          <w:bCs/>
-          <w:sz w:val="28"/>
-          <w:szCs w:val="28"/>
-          <w:lang w:val="en-GB"/>
-        </w:rPr>
-        <w:t>WEEEK: Focused on task and project management, WEEEK offers a user-friendly interface but does not specialize in timetable-specific functionalities.</w:t>
+          <w:rStyle w:val="Strong"/>
+          <w:rFonts w:eastAsiaTheme="majorEastAsia"/>
+          <w:color w:val="000000"/>
+        </w:rPr>
+        <w:t>WEEEK:</w:t>
+      </w:r>
+      <w:r>
+        <w:rPr>
+          <w:rStyle w:val="apple-converted-space"/>
+          <w:rFonts w:eastAsiaTheme="majorEastAsia"/>
+          <w:color w:val="000000"/>
+        </w:rPr>
+        <w:t> </w:t>
+      </w:r>
+      <w:r>
+        <w:rPr>
+          <w:color w:val="000000"/>
+        </w:rPr>
+        <w:t>Focused on task and project management, WEEEK offers a user-friendly interface but does not specialize in timetable-specific functionalities.</w:t>
       </w:r>
     </w:p>
     <w:p>
       <w:pPr>
-        <w:rPr>
-          <w:rFonts w:ascii="Arial" w:hAnsi="Arial" w:cs="Arial"/>
-          <w:b/>
-          <w:bCs/>
-          <w:sz w:val="28"/>
-          <w:szCs w:val="28"/>
-          <w:lang w:val="en-GB"/>
+        <w:pStyle w:val="NormalWeb"/>
+        <w:rPr>
+          <w:color w:val="000000"/>
         </w:rPr>
       </w:pPr>
       <w:r>
         <w:rPr>
-          <w:rFonts w:ascii="Arial" w:hAnsi="Arial" w:cs="Arial"/>
-          <w:b/>
-          <w:bCs/>
-          <w:sz w:val="28"/>
-          <w:szCs w:val="28"/>
-          <w:lang w:val="en-GB"/>
+          <w:color w:val="000000"/>
         </w:rPr>
         <w:t>Our system leverages the strengths of these competitors while addressing their shortcomings, providing a focused and efficient tool for timetable management.</w:t>
       </w:r>
     </w:p>
     <w:p>
       <w:pPr>
-        <w:rPr>
-          <w:rFonts w:ascii="Arial" w:hAnsi="Arial" w:cs="Arial"/>
-          <w:b/>
-          <w:bCs/>
-          <w:sz w:val="28"/>
-          <w:szCs w:val="28"/>
-          <w:lang w:val="en-GB"/>
+        <w:pStyle w:val="NormalWeb"/>
+        <w:rPr>
+          <w:color w:val="000000"/>
         </w:rPr>
       </w:pPr>
       <w:r>
         <w:rPr>
-          <w:rFonts w:ascii="Arial" w:hAnsi="Arial" w:cs="Arial"/>
-          <w:b/>
-          <w:bCs/>
-          <w:sz w:val="28"/>
-          <w:szCs w:val="28"/>
-          <w:lang w:val="en-GB"/>
+          <w:rStyle w:val="Strong"/>
+          <w:rFonts w:eastAsiaTheme="majorEastAsia"/>
+          <w:color w:val="000000"/>
         </w:rPr>
         <w:t>Project Audience</w:t>
       </w:r>
     </w:p>
     <w:p>
       <w:pPr>
-        <w:rPr>
-          <w:rFonts w:ascii="Arial" w:hAnsi="Arial" w:cs="Arial"/>
-          <w:b/>
-          <w:bCs/>
-          <w:sz w:val="28"/>
-          <w:szCs w:val="28"/>
-          <w:lang w:val="en-GB"/>
+        <w:pStyle w:val="NormalWeb"/>
+        <w:rPr>
+          <w:color w:val="000000"/>
         </w:rPr>
       </w:pPr>
       <w:r>
         <w:rPr>
-          <w:rFonts w:ascii="Arial" w:hAnsi="Arial" w:cs="Arial"/>
-          <w:b/>
-          <w:bCs/>
-          <w:sz w:val="28"/>
-          <w:szCs w:val="28"/>
-          <w:lang w:val="en-GB"/>
-        </w:rPr>
-        <w:lastRenderedPageBreak/>
+          <w:color w:val="000000"/>
+        </w:rPr>
         <w:t>The primary audience for this system includes:</w:t>
       </w:r>
     </w:p>
     <w:p>
       <w:pPr>
+        <w:pStyle w:val="NormalWeb"/>
         <w:numPr>
           <w:ilvl w:val="0"/>
-          <w:numId w:val="37"/>
+          <w:numId w:val="41"/>
         </w:numPr>
         <w:rPr>
-          <w:rFonts w:ascii="Arial" w:hAnsi="Arial" w:cs="Arial"/>
-          <w:b/>
-          <w:bCs/>
-          <w:sz w:val="28"/>
-          <w:szCs w:val="28"/>
-          <w:lang w:val="en-GB"/>
+          <w:color w:val="000000"/>
         </w:rPr>
       </w:pPr>
       <w:r>
         <w:rPr>
-          <w:rFonts w:ascii="Arial" w:hAnsi="Arial" w:cs="Arial"/>
-          <w:b/>
-          <w:bCs/>
-          <w:sz w:val="28"/>
-          <w:szCs w:val="28"/>
-          <w:lang w:val="en-GB"/>
+          <w:color w:val="000000"/>
         </w:rPr>
         <w:t>Educational Institutions: Schools, colleges, and universities requiring automated scheduling solutions for classes, exams, and events.</w:t>
       </w:r>
     </w:p>
     <w:p>
       <w:pPr>
+        <w:pStyle w:val="NormalWeb"/>
         <w:numPr>
           <w:ilvl w:val="0"/>
-          <w:numId w:val="37"/>
+          <w:numId w:val="41"/>
         </w:numPr>
         <w:rPr>
-          <w:rFonts w:ascii="Arial" w:hAnsi="Arial" w:cs="Arial"/>
-          <w:b/>
-          <w:bCs/>
-          <w:sz w:val="28"/>
-          <w:szCs w:val="28"/>
-          <w:lang w:val="en-GB"/>
+          <w:color w:val="000000"/>
         </w:rPr>
       </w:pPr>
       <w:r>
         <w:rPr>
-          <w:rFonts w:ascii="Arial" w:hAnsi="Arial" w:cs="Arial"/>
-          <w:b/>
-          <w:bCs/>
-          <w:sz w:val="28"/>
-          <w:szCs w:val="28"/>
-          <w:lang w:val="en-GB"/>
+          <w:color w:val="000000"/>
         </w:rPr>
         <w:t>Organizations: Teams and departments needing streamlined scheduling for meetings, projects, and resource allocation.</w:t>
       </w:r>
     </w:p>
     <w:p>
       <w:pPr>
+        <w:pStyle w:val="NormalWeb"/>
         <w:numPr>
           <w:ilvl w:val="0"/>
-          <w:numId w:val="37"/>
+          <w:numId w:val="41"/>
         </w:numPr>
         <w:rPr>
-          <w:rFonts w:ascii="Arial" w:hAnsi="Arial" w:cs="Arial"/>
-          <w:b/>
-          <w:bCs/>
-          <w:sz w:val="28"/>
-          <w:szCs w:val="28"/>
-          <w:lang w:val="en-GB"/>
+          <w:color w:val="000000"/>
         </w:rPr>
       </w:pPr>
       <w:r>
         <w:rPr>
-          <w:rFonts w:ascii="Arial" w:hAnsi="Arial" w:cs="Arial"/>
-          <w:b/>
-          <w:bCs/>
-          <w:sz w:val="28"/>
-          <w:szCs w:val="28"/>
-          <w:lang w:val="en-GB"/>
+          <w:color w:val="000000"/>
         </w:rPr>
         <w:t>Individuals: Professionals managing personal and professional schedules who value synchronization and customization.</w:t>
       </w:r>
     </w:p>
     <w:p>
       <w:pPr>
-        <w:rPr>
-          <w:rFonts w:ascii="Arial" w:hAnsi="Arial" w:cs="Arial"/>
-          <w:b/>
-          <w:bCs/>
-          <w:sz w:val="28"/>
-          <w:szCs w:val="28"/>
-          <w:lang w:val="en-GB"/>
+        <w:pStyle w:val="NormalWeb"/>
+        <w:rPr>
+          <w:color w:val="000000"/>
         </w:rPr>
       </w:pPr>
       <w:r>
         <w:rPr>
-          <w:rFonts w:ascii="Arial" w:hAnsi="Arial" w:cs="Arial"/>
-          <w:b/>
-          <w:bCs/>
-          <w:sz w:val="28"/>
-          <w:szCs w:val="28"/>
-          <w:lang w:val="en-GB"/>
+          <w:rStyle w:val="Strong"/>
+          <w:rFonts w:eastAsiaTheme="majorEastAsia"/>
+          <w:color w:val="000000"/>
         </w:rPr>
         <w:t>Project Features</w:t>
       </w:r>
     </w:p>
     <w:p>
       <w:pPr>
+        <w:pStyle w:val="NormalWeb"/>
         <w:numPr>
           <w:ilvl w:val="0"/>
-          <w:numId w:val="38"/>
+          <w:numId w:val="42"/>
         </w:numPr>
         <w:rPr>
-          <w:rFonts w:ascii="Arial" w:hAnsi="Arial" w:cs="Arial"/>
-          <w:b/>
-          <w:bCs/>
-          <w:sz w:val="28"/>
-          <w:szCs w:val="28"/>
-          <w:lang w:val="en-GB"/>
+          <w:color w:val="000000"/>
         </w:rPr>
       </w:pPr>
       <w:r>
         <w:rPr>
-          <w:rFonts w:ascii="Arial" w:hAnsi="Arial" w:cs="Arial"/>
-          <w:b/>
-          <w:bCs/>
-          <w:sz w:val="28"/>
-          <w:szCs w:val="28"/>
-          <w:lang w:val="en-GB"/>
+          <w:rStyle w:val="Strong"/>
+          <w:rFonts w:eastAsiaTheme="majorEastAsia"/>
+          <w:color w:val="000000"/>
         </w:rPr>
         <w:t>Core Functionalities:</w:t>
       </w:r>
     </w:p>
     <w:p>
       <w:pPr>
+        <w:pStyle w:val="NormalWeb"/>
         <w:numPr>
           <w:ilvl w:val="1"/>
-          <w:numId w:val="38"/>
+          <w:numId w:val="42"/>
         </w:numPr>
         <w:rPr>
-          <w:rFonts w:ascii="Arial" w:hAnsi="Arial" w:cs="Arial"/>
-          <w:b/>
-          <w:bCs/>
-          <w:sz w:val="28"/>
-          <w:szCs w:val="28"/>
-          <w:lang w:val="en-GB"/>
+          <w:color w:val="000000"/>
         </w:rPr>
       </w:pPr>
       <w:r>
         <w:rPr>
-          <w:rFonts w:ascii="Arial" w:hAnsi="Arial" w:cs="Arial"/>
-          <w:b/>
-          <w:bCs/>
-          <w:sz w:val="28"/>
-          <w:szCs w:val="28"/>
-          <w:lang w:val="en-GB"/>
-        </w:rPr>
-        <w:t>CRUD Operations for Users: Create, read, update, and delete user profiles, ensuring user management.</w:t>
+          <w:rStyle w:val="Strong"/>
+          <w:rFonts w:eastAsiaTheme="majorEastAsia"/>
+          <w:color w:val="000000"/>
+        </w:rPr>
+        <w:t>CRUD Operations for Users:</w:t>
+      </w:r>
+      <w:r>
+        <w:rPr>
+          <w:rStyle w:val="apple-converted-space"/>
+          <w:rFonts w:eastAsiaTheme="majorEastAsia"/>
+          <w:color w:val="000000"/>
+        </w:rPr>
+        <w:t> </w:t>
+      </w:r>
+      <w:r>
+        <w:rPr>
+          <w:color w:val="000000"/>
+        </w:rPr>
+        <w:t>Create, read, update, and delete user profiles, ensuring user management.</w:t>
       </w:r>
     </w:p>
     <w:p>
       <w:pPr>
+        <w:pStyle w:val="NormalWeb"/>
         <w:numPr>
           <w:ilvl w:val="1"/>
-          <w:numId w:val="38"/>
+          <w:numId w:val="42"/>
         </w:numPr>
         <w:rPr>
-          <w:rFonts w:ascii="Arial" w:hAnsi="Arial" w:cs="Arial"/>
-          <w:b/>
-          <w:bCs/>
-          <w:sz w:val="28"/>
-          <w:szCs w:val="28"/>
-          <w:lang w:val="en-GB"/>
+          <w:color w:val="000000"/>
         </w:rPr>
       </w:pPr>
       <w:r>
         <w:rPr>
-          <w:rFonts w:ascii="Arial" w:hAnsi="Arial" w:cs="Arial"/>
-          <w:b/>
-          <w:bCs/>
-          <w:sz w:val="28"/>
-          <w:szCs w:val="28"/>
-          <w:lang w:val="en-GB"/>
-        </w:rPr>
-        <w:t>CRUD Operations for Tables: Manage tables effectively, allowing for flexible scheduling options.</w:t>
+          <w:rStyle w:val="Strong"/>
+          <w:rFonts w:eastAsiaTheme="majorEastAsia"/>
+          <w:color w:val="000000"/>
+        </w:rPr>
+        <w:t>CRUD Operations for Tables:</w:t>
+      </w:r>
+      <w:r>
+        <w:rPr>
+          <w:rStyle w:val="apple-converted-space"/>
+          <w:rFonts w:eastAsiaTheme="majorEastAsia"/>
+          <w:color w:val="000000"/>
+        </w:rPr>
+        <w:t> </w:t>
+      </w:r>
+      <w:r>
+        <w:rPr>
+          <w:color w:val="000000"/>
+        </w:rPr>
+        <w:t>Manage tables effectively, allowing for flexible scheduling options.</w:t>
       </w:r>
     </w:p>
     <w:p>
       <w:pPr>
+        <w:pStyle w:val="NormalWeb"/>
         <w:numPr>
           <w:ilvl w:val="1"/>
-          <w:numId w:val="38"/>
+          <w:numId w:val="42"/>
         </w:numPr>
         <w:rPr>
-          <w:rFonts w:ascii="Arial" w:hAnsi="Arial" w:cs="Arial"/>
-          <w:b/>
-          <w:bCs/>
-          <w:sz w:val="28"/>
-          <w:szCs w:val="28"/>
-          <w:lang w:val="en-GB"/>
+          <w:color w:val="000000"/>
         </w:rPr>
       </w:pPr>
       <w:r>
         <w:rPr>
-          <w:rFonts w:ascii="Arial" w:hAnsi="Arial" w:cs="Arial"/>
-          <w:b/>
-          <w:bCs/>
-          <w:sz w:val="28"/>
-          <w:szCs w:val="28"/>
-          <w:lang w:val="en-GB"/>
-        </w:rPr>
-        <w:t>CRUD Operations for Teams: Add and manage teams seamlessly, catering to collaborative environments.</w:t>
+          <w:rStyle w:val="Strong"/>
+          <w:rFonts w:eastAsiaTheme="majorEastAsia"/>
+          <w:color w:val="000000"/>
+        </w:rPr>
+        <w:lastRenderedPageBreak/>
+        <w:t>CRUD Operations for Teams:</w:t>
+      </w:r>
+      <w:r>
+        <w:rPr>
+          <w:rStyle w:val="apple-converted-space"/>
+          <w:rFonts w:eastAsiaTheme="majorEastAsia"/>
+          <w:color w:val="000000"/>
+        </w:rPr>
+        <w:t> </w:t>
+      </w:r>
+      <w:r>
+        <w:rPr>
+          <w:color w:val="000000"/>
+        </w:rPr>
+        <w:t>Add and manage teams seamlessly, catering to collaborative environments.</w:t>
       </w:r>
     </w:p>
     <w:p>
       <w:pPr>
+        <w:pStyle w:val="NormalWeb"/>
         <w:numPr>
           <w:ilvl w:val="0"/>
-          <w:numId w:val="38"/>
+          <w:numId w:val="42"/>
         </w:numPr>
         <w:rPr>
-          <w:rFonts w:ascii="Arial" w:hAnsi="Arial" w:cs="Arial"/>
-          <w:b/>
-          <w:bCs/>
-          <w:sz w:val="28"/>
-          <w:szCs w:val="28"/>
-          <w:lang w:val="en-GB"/>
+          <w:color w:val="000000"/>
         </w:rPr>
       </w:pPr>
       <w:r>
         <w:rPr>
-          <w:rFonts w:ascii="Arial" w:hAnsi="Arial" w:cs="Arial"/>
-          <w:b/>
-          <w:bCs/>
-          <w:sz w:val="28"/>
-          <w:szCs w:val="28"/>
-          <w:lang w:val="en-GB"/>
+          <w:rStyle w:val="Strong"/>
+          <w:rFonts w:eastAsiaTheme="majorEastAsia"/>
+          <w:color w:val="000000"/>
         </w:rPr>
         <w:t>Supplementary Features:</w:t>
       </w:r>
     </w:p>
     <w:p>
       <w:pPr>
+        <w:pStyle w:val="NormalWeb"/>
         <w:numPr>
           <w:ilvl w:val="1"/>
-          <w:numId w:val="38"/>
+          <w:numId w:val="42"/>
         </w:numPr>
         <w:rPr>
-          <w:rFonts w:ascii="Arial" w:hAnsi="Arial" w:cs="Arial"/>
-          <w:b/>
-          <w:bCs/>
-          <w:sz w:val="28"/>
-          <w:szCs w:val="28"/>
-          <w:lang w:val="en-GB"/>
+          <w:color w:val="000000"/>
         </w:rPr>
       </w:pPr>
       <w:r>
         <w:rPr>
-          <w:rFonts w:ascii="Arial" w:hAnsi="Arial" w:cs="Arial"/>
-          <w:b/>
-          <w:bCs/>
-          <w:sz w:val="28"/>
-          <w:szCs w:val="28"/>
-          <w:lang w:val="en-GB"/>
-        </w:rPr>
-        <w:t>Synchronized Calendar: Ensure real-time updates and synchronization across devices and platforms.</w:t>
+          <w:rStyle w:val="Strong"/>
+          <w:rFonts w:eastAsiaTheme="majorEastAsia"/>
+          <w:color w:val="000000"/>
+        </w:rPr>
+        <w:t>Synchronized Calendar:</w:t>
+      </w:r>
+      <w:r>
+        <w:rPr>
+          <w:rStyle w:val="apple-converted-space"/>
+          <w:rFonts w:eastAsiaTheme="majorEastAsia"/>
+          <w:color w:val="000000"/>
+        </w:rPr>
+        <w:t> </w:t>
+      </w:r>
+      <w:r>
+        <w:rPr>
+          <w:color w:val="000000"/>
+        </w:rPr>
+        <w:t>Ensure real-time updates and synchronization across devices and platforms.</w:t>
       </w:r>
     </w:p>
     <w:p>
       <w:pPr>
+        <w:pStyle w:val="NormalWeb"/>
         <w:numPr>
           <w:ilvl w:val="1"/>
-          <w:numId w:val="38"/>
+          <w:numId w:val="42"/>
         </w:numPr>
         <w:rPr>
-          <w:rFonts w:ascii="Arial" w:hAnsi="Arial" w:cs="Arial"/>
-          <w:b/>
-          <w:bCs/>
-          <w:sz w:val="28"/>
-          <w:szCs w:val="28"/>
-          <w:lang w:val="en-GB"/>
+          <w:color w:val="000000"/>
         </w:rPr>
       </w:pPr>
       <w:r>
         <w:rPr>
-          <w:rFonts w:ascii="Arial" w:hAnsi="Arial" w:cs="Arial"/>
-          <w:b/>
-          <w:bCs/>
-          <w:sz w:val="28"/>
-          <w:szCs w:val="28"/>
-          <w:lang w:val="en-GB"/>
-        </w:rPr>
-        <w:t>Table Templates: Provide pre-designed templates for common scheduling needs, saving time and enhancing usability.</w:t>
+          <w:rStyle w:val="Strong"/>
+          <w:rFonts w:eastAsiaTheme="majorEastAsia"/>
+          <w:color w:val="000000"/>
+        </w:rPr>
+        <w:t>Table Templates:</w:t>
+      </w:r>
+      <w:r>
+        <w:rPr>
+          <w:rStyle w:val="apple-converted-space"/>
+          <w:rFonts w:eastAsiaTheme="majorEastAsia"/>
+          <w:color w:val="000000"/>
+        </w:rPr>
+        <w:t> </w:t>
+      </w:r>
+      <w:r>
+        <w:rPr>
+          <w:color w:val="000000"/>
+        </w:rPr>
+        <w:t>Provide pre-designed templates for common scheduling needs, saving time and enhancing usability.</w:t>
       </w:r>
     </w:p>
     <w:p>
       <w:pPr>
-        <w:rPr>
-          <w:rFonts w:ascii="Arial" w:hAnsi="Arial" w:cs="Arial"/>
-          <w:b/>
-          <w:bCs/>
-          <w:sz w:val="28"/>
-          <w:szCs w:val="28"/>
-          <w:lang w:val="en-GB"/>
+        <w:pStyle w:val="NormalWeb"/>
+        <w:rPr>
+          <w:color w:val="000000"/>
         </w:rPr>
       </w:pPr>
       <w:r>
         <w:rPr>
-          <w:rFonts w:ascii="Arial" w:hAnsi="Arial" w:cs="Arial"/>
-          <w:b/>
-          <w:bCs/>
-          <w:sz w:val="28"/>
-          <w:szCs w:val="28"/>
-          <w:lang w:val="en-GB"/>
+          <w:rStyle w:val="Strong"/>
+          <w:rFonts w:eastAsiaTheme="majorEastAsia"/>
+          <w:color w:val="000000"/>
         </w:rPr>
         <w:t>Development Plan</w:t>
       </w:r>
     </w:p>
     <w:p>
       <w:pPr>
+        <w:pStyle w:val="NormalWeb"/>
         <w:numPr>
           <w:ilvl w:val="0"/>
-          <w:numId w:val="39"/>
+          <w:numId w:val="43"/>
         </w:numPr>
         <w:rPr>
-          <w:rFonts w:ascii="Arial" w:hAnsi="Arial" w:cs="Arial"/>
-          <w:b/>
-          <w:bCs/>
-          <w:sz w:val="28"/>
-          <w:szCs w:val="28"/>
-          <w:lang w:val="en-GB"/>
+          <w:color w:val="000000"/>
         </w:rPr>
       </w:pPr>
       <w:r>
         <w:rPr>
-          <w:rFonts w:ascii="Arial" w:hAnsi="Arial" w:cs="Arial"/>
-          <w:b/>
-          <w:bCs/>
-          <w:sz w:val="28"/>
-          <w:szCs w:val="28"/>
-          <w:lang w:val="en-GB"/>
-        </w:rPr>
-        <w:t>Platform Development: Design a user-friendly interface with intuitive navigation and functionality.</w:t>
+          <w:rStyle w:val="Strong"/>
+          <w:rFonts w:eastAsiaTheme="majorEastAsia"/>
+          <w:color w:val="000000"/>
+        </w:rPr>
+        <w:t>Platform Development:</w:t>
+      </w:r>
+      <w:r>
+        <w:rPr>
+          <w:rStyle w:val="apple-converted-space"/>
+          <w:rFonts w:eastAsiaTheme="majorEastAsia"/>
+          <w:color w:val="000000"/>
+        </w:rPr>
+        <w:t> </w:t>
+      </w:r>
+      <w:r>
+        <w:rPr>
+          <w:color w:val="000000"/>
+        </w:rPr>
+        <w:t>Design a user-friendly interface with intuitive navigation and functionality.</w:t>
       </w:r>
     </w:p>
     <w:p>
       <w:pPr>
+        <w:pStyle w:val="NormalWeb"/>
         <w:numPr>
           <w:ilvl w:val="0"/>
-          <w:numId w:val="39"/>
+          <w:numId w:val="43"/>
         </w:numPr>
         <w:rPr>
-          <w:rFonts w:ascii="Arial" w:hAnsi="Arial" w:cs="Arial"/>
-          <w:b/>
-          <w:bCs/>
-          <w:sz w:val="28"/>
-          <w:szCs w:val="28"/>
-          <w:lang w:val="en-GB"/>
+          <w:color w:val="000000"/>
         </w:rPr>
       </w:pPr>
       <w:r>
         <w:rPr>
-          <w:rFonts w:ascii="Arial" w:hAnsi="Arial" w:cs="Arial"/>
-          <w:b/>
-          <w:bCs/>
-          <w:sz w:val="28"/>
-          <w:szCs w:val="28"/>
-          <w:lang w:val="en-GB"/>
-        </w:rPr>
-        <w:t>Database Collections: Implement collections for:</w:t>
+          <w:rStyle w:val="Strong"/>
+          <w:rFonts w:eastAsiaTheme="majorEastAsia"/>
+          <w:color w:val="000000"/>
+        </w:rPr>
+        <w:t>Database Collections:</w:t>
+      </w:r>
+      <w:r>
+        <w:rPr>
+          <w:rStyle w:val="apple-converted-space"/>
+          <w:rFonts w:eastAsiaTheme="majorEastAsia"/>
+          <w:color w:val="000000"/>
+        </w:rPr>
+        <w:t> </w:t>
+      </w:r>
+      <w:r>
+        <w:rPr>
+          <w:color w:val="000000"/>
+        </w:rPr>
+        <w:t>Implement collections for:</w:t>
       </w:r>
     </w:p>
     <w:p>
       <w:pPr>
+        <w:pStyle w:val="NormalWeb"/>
         <w:numPr>
           <w:ilvl w:val="1"/>
-          <w:numId w:val="39"/>
+          <w:numId w:val="43"/>
         </w:numPr>
         <w:rPr>
-          <w:rFonts w:ascii="Arial" w:hAnsi="Arial" w:cs="Arial"/>
-          <w:b/>
-          <w:bCs/>
-          <w:sz w:val="28"/>
-          <w:szCs w:val="28"/>
-          <w:lang w:val="en-GB"/>
+          <w:color w:val="000000"/>
         </w:rPr>
       </w:pPr>
       <w:r>
         <w:rPr>
-          <w:rFonts w:ascii="Arial" w:hAnsi="Arial" w:cs="Arial"/>
-          <w:b/>
-          <w:bCs/>
-          <w:sz w:val="28"/>
-          <w:szCs w:val="28"/>
-          <w:lang w:val="en-GB"/>
-        </w:rPr>
-        <w:t>Users: Store user data, roles, and preferences.</w:t>
+          <w:rStyle w:val="Strong"/>
+          <w:rFonts w:eastAsiaTheme="majorEastAsia"/>
+          <w:color w:val="000000"/>
+        </w:rPr>
+        <w:t>Users:</w:t>
+      </w:r>
+      <w:r>
+        <w:rPr>
+          <w:rStyle w:val="apple-converted-space"/>
+          <w:rFonts w:eastAsiaTheme="majorEastAsia"/>
+          <w:color w:val="000000"/>
+        </w:rPr>
+        <w:t> </w:t>
+      </w:r>
+      <w:r>
+        <w:rPr>
+          <w:color w:val="000000"/>
+        </w:rPr>
+        <w:t>Store user data, roles, and preferences.</w:t>
       </w:r>
     </w:p>
     <w:p>
       <w:pPr>
+        <w:pStyle w:val="NormalWeb"/>
         <w:numPr>
           <w:ilvl w:val="1"/>
-          <w:numId w:val="39"/>
+          <w:numId w:val="43"/>
         </w:numPr>
         <w:rPr>
-          <w:rFonts w:ascii="Arial" w:hAnsi="Arial" w:cs="Arial"/>
-          <w:b/>
-          <w:bCs/>
-          <w:sz w:val="28"/>
-          <w:szCs w:val="28"/>
-          <w:lang w:val="en-GB"/>
+          <w:color w:val="000000"/>
         </w:rPr>
       </w:pPr>
       <w:r>
         <w:rPr>
-          <w:rFonts w:ascii="Arial" w:hAnsi="Arial" w:cs="Arial"/>
-          <w:b/>
-          <w:bCs/>
-          <w:sz w:val="28"/>
-          <w:szCs w:val="28"/>
-          <w:lang w:val="en-GB"/>
-        </w:rPr>
-        <w:t>Tables: Manage scheduling data.</w:t>
+          <w:rStyle w:val="Strong"/>
+          <w:rFonts w:eastAsiaTheme="majorEastAsia"/>
+          <w:color w:val="000000"/>
+        </w:rPr>
+        <w:t>Tables:</w:t>
+      </w:r>
+      <w:r>
+        <w:rPr>
+          <w:rStyle w:val="apple-converted-space"/>
+          <w:rFonts w:eastAsiaTheme="majorEastAsia"/>
+          <w:color w:val="000000"/>
+        </w:rPr>
+        <w:t> </w:t>
+      </w:r>
+      <w:r>
+        <w:rPr>
+          <w:color w:val="000000"/>
+        </w:rPr>
+        <w:t>Manage scheduling data.</w:t>
       </w:r>
     </w:p>
     <w:p>
       <w:pPr>
+        <w:pStyle w:val="NormalWeb"/>
         <w:numPr>
           <w:ilvl w:val="1"/>
-          <w:numId w:val="39"/>
+          <w:numId w:val="43"/>
         </w:numPr>
         <w:rPr>
-          <w:rFonts w:ascii="Arial" w:hAnsi="Arial" w:cs="Arial"/>
-          <w:b/>
-          <w:bCs/>
-          <w:sz w:val="28"/>
-          <w:szCs w:val="28"/>
-          <w:lang w:val="en-GB"/>
+          <w:color w:val="000000"/>
         </w:rPr>
       </w:pPr>
       <w:r>
         <w:rPr>
-          <w:rFonts w:ascii="Arial" w:hAnsi="Arial" w:cs="Arial"/>
-          <w:b/>
-          <w:bCs/>
-          <w:sz w:val="28"/>
-          <w:szCs w:val="28"/>
-          <w:lang w:val="en-GB"/>
-        </w:rPr>
-        <w:t>Teams: Facilitate collaboration and group management.</w:t>
+          <w:rStyle w:val="Strong"/>
+          <w:rFonts w:eastAsiaTheme="majorEastAsia"/>
+          <w:color w:val="000000"/>
+        </w:rPr>
+        <w:t>Teams:</w:t>
+      </w:r>
+      <w:r>
+        <w:rPr>
+          <w:rStyle w:val="apple-converted-space"/>
+          <w:rFonts w:eastAsiaTheme="majorEastAsia"/>
+          <w:color w:val="000000"/>
+        </w:rPr>
+        <w:t> </w:t>
+      </w:r>
+      <w:r>
+        <w:rPr>
+          <w:color w:val="000000"/>
+        </w:rPr>
+        <w:t>Facilitate collaboration and group management.</w:t>
       </w:r>
     </w:p>
     <w:p>
       <w:pPr>
+        <w:pStyle w:val="NormalWeb"/>
         <w:numPr>
           <w:ilvl w:val="0"/>
-          <w:numId w:val="39"/>
+          <w:numId w:val="43"/>
         </w:numPr>
         <w:rPr>
-          <w:rFonts w:ascii="Arial" w:hAnsi="Arial" w:cs="Arial"/>
-          <w:b/>
-          <w:bCs/>
-          <w:sz w:val="28"/>
-          <w:szCs w:val="28"/>
-          <w:lang w:val="en-GB"/>
+          <w:color w:val="000000"/>
         </w:rPr>
       </w:pPr>
       <w:r>
         <w:rPr>
-          <w:rFonts w:ascii="Arial" w:hAnsi="Arial" w:cs="Arial"/>
-          <w:b/>
-          <w:bCs/>
-          <w:sz w:val="28"/>
-          <w:szCs w:val="28"/>
-          <w:lang w:val="en-GB"/>
-        </w:rPr>
-        <w:lastRenderedPageBreak/>
-        <w:t>Integration and Testing: Ensure seamless synchronization and robust functionality through rigorous testing.</w:t>
+          <w:rStyle w:val="Strong"/>
+          <w:rFonts w:eastAsiaTheme="majorEastAsia"/>
+          <w:color w:val="000000"/>
+        </w:rPr>
+        <w:t>Integration and Testing:</w:t>
+      </w:r>
+      <w:r>
+        <w:rPr>
+          <w:rStyle w:val="apple-converted-space"/>
+          <w:rFonts w:eastAsiaTheme="majorEastAsia"/>
+          <w:color w:val="000000"/>
+        </w:rPr>
+        <w:t> </w:t>
+      </w:r>
+      <w:r>
+        <w:rPr>
+          <w:color w:val="000000"/>
+        </w:rPr>
+        <w:t>Ensure seamless synchronization and robust functionality through rigorous testing.</w:t>
       </w:r>
     </w:p>
     <w:p>
       <w:pPr>
-        <w:rPr>
-          <w:rFonts w:ascii="Arial" w:hAnsi="Arial" w:cs="Arial"/>
-          <w:b/>
-          <w:bCs/>
-          <w:sz w:val="28"/>
-          <w:szCs w:val="28"/>
-          <w:lang w:val="en-GB"/>
+        <w:pStyle w:val="NormalWeb"/>
+        <w:rPr>
+          <w:color w:val="000000"/>
         </w:rPr>
       </w:pPr>
       <w:r>
         <w:rPr>
-          <w:rFonts w:ascii="Arial" w:hAnsi="Arial" w:cs="Arial"/>
-          <w:b/>
-          <w:bCs/>
-          <w:sz w:val="28"/>
-          <w:szCs w:val="28"/>
-          <w:lang w:val="en-GB"/>
+          <w:rStyle w:val="Strong"/>
+          <w:rFonts w:eastAsiaTheme="majorEastAsia"/>
+          <w:color w:val="000000"/>
         </w:rPr>
         <w:t>Conclusion</w:t>
       </w:r>
     </w:p>
     <w:p>
       <w:pPr>
-        <w:rPr>
-          <w:rFonts w:ascii="Arial" w:hAnsi="Arial" w:cs="Arial"/>
-          <w:b/>
-          <w:bCs/>
-          <w:sz w:val="28"/>
-          <w:szCs w:val="28"/>
-          <w:lang w:val="en-GB"/>
+        <w:pStyle w:val="NormalWeb"/>
+        <w:rPr>
+          <w:color w:val="000000"/>
         </w:rPr>
       </w:pPr>
       <w:r>
         <w:rPr>
-          <w:rFonts w:ascii="Arial" w:hAnsi="Arial" w:cs="Arial"/>
-          <w:b/>
-          <w:bCs/>
-          <w:sz w:val="28"/>
-          <w:szCs w:val="28"/>
-          <w:lang w:val="en-GB"/>
+          <w:color w:val="000000"/>
         </w:rPr>
         <w:t>The proposed timetable management system bridges the gap between generic scheduling tools and the specific needs of users requiring efficient timetable management. By addressing market gaps and integrating key functionalities, this project offers a valuable solution for individuals and organizations alike.</w:t>
       </w:r>
     </w:p>
-    <w:p>
-      <w:pPr>
-        <w:rPr>
-          <w:rFonts w:ascii="Arial" w:hAnsi="Arial" w:cs="Arial"/>
-          <w:b/>
-          <w:bCs/>
-          <w:sz w:val="28"/>
-          <w:szCs w:val="28"/>
-          <w:lang w:val="en-GB"/>
-        </w:rPr>
-      </w:pPr>
-    </w:p>
-    <w:p>
-      <w:pPr>
-        <w:rPr>
-          <w:lang w:val="en-GB"/>
-        </w:rPr>
-      </w:pPr>
-    </w:p>
+    <w:p/>
+    <w:p/>
     <w:sectPr>
-      <w:pgSz w:w="12240" w:h="15840"/>
+      <w:pgSz w:w="11906" w:h="16838"/>
       <w:pgMar w:top="1440" w:right="1440" w:bottom="1440" w:left="1440" w:header="708" w:footer="708" w:gutter="0"/>
       <w:cols w:space="708"/>
       <w:docGrid w:linePitch="360"/>
@@ -6591,6 +6520,18 @@
     <w:lvlOverride w:ilvl="8">
       <w:startOverride w:val="1"/>
     </w:lvlOverride>
+  </w:num>
+  <w:num w:numId="40" w16cid:durableId="953830267">
+    <w:abstractNumId w:val="9"/>
+  </w:num>
+  <w:num w:numId="41" w16cid:durableId="520779728">
+    <w:abstractNumId w:val="33"/>
+  </w:num>
+  <w:num w:numId="42" w16cid:durableId="556354906">
+    <w:abstractNumId w:val="13"/>
+  </w:num>
+  <w:num w:numId="43" w16cid:durableId="1113209662">
+    <w:abstractNumId w:val="14"/>
   </w:num>
 </w:numbering>
 </file>
@@ -6995,6 +6936,15 @@
   <w:style w:type="paragraph" w:default="1" w:styleId="Normal">
     <w:name w:val="Normal"/>
     <w:qFormat/>
+    <w:rsid w:val="00350963"/>
+    <w:pPr>
+      <w:spacing w:line="278" w:lineRule="auto"/>
+    </w:pPr>
+    <w:rPr>
+      <w:sz w:val="24"/>
+      <w:szCs w:val="24"/>
+      <w:lang w:val="en-GB"/>
+    </w:rPr>
   </w:style>
   <w:style w:type="paragraph" w:styleId="Heading1">
     <w:name w:val="heading 1"/>
@@ -7546,6 +7496,38 @@
       <w:u w:val="single"/>
     </w:rPr>
   </w:style>
+  <w:style w:type="paragraph" w:styleId="NormalWeb">
+    <w:name w:val="Normal (Web)"/>
+    <w:basedOn w:val="Normal"/>
+    <w:uiPriority w:val="99"/>
+    <w:semiHidden/>
+    <w:unhideWhenUsed/>
+    <w:rsid w:val="00350963"/>
+    <w:pPr>
+      <w:spacing w:before="100" w:beforeAutospacing="1" w:after="100" w:afterAutospacing="1" w:line="240" w:lineRule="auto"/>
+    </w:pPr>
+    <w:rPr>
+      <w:rFonts w:ascii="Times New Roman" w:eastAsia="Times New Roman" w:hAnsi="Times New Roman" w:cs="Times New Roman"/>
+      <w:kern w:val="0"/>
+      <w:lang w:eastAsia="en-GB"/>
+    </w:rPr>
+  </w:style>
+  <w:style w:type="character" w:styleId="Strong">
+    <w:name w:val="Strong"/>
+    <w:basedOn w:val="DefaultParagraphFont"/>
+    <w:uiPriority w:val="22"/>
+    <w:qFormat/>
+    <w:rsid w:val="00350963"/>
+    <w:rPr>
+      <w:b/>
+      <w:bCs/>
+    </w:rPr>
+  </w:style>
+  <w:style w:type="character" w:customStyle="1" w:styleId="apple-converted-space">
+    <w:name w:val="apple-converted-space"/>
+    <w:basedOn w:val="DefaultParagraphFont"/>
+    <w:rsid w:val="00350963"/>
+  </w:style>
 </w:styles>
 </file>
 

</xml_diff>